<commit_message>
Update the About section
</commit_message>
<xml_diff>
--- a/Files/Resume/Dipu kumar.docx
+++ b/Files/Resume/Dipu kumar.docx
@@ -442,13 +442,131 @@
           </mc:Choice>
           <mc:Fallback>
             <w:pict>
-              <v:shape w14:anchorId="517EA8CF" id="Graphic 6" o:spid="_x0000_s1026" style="position:absolute;margin-left:1in;margin-top:8.65pt;width:450pt;height:.1pt;z-index:-15728640;visibility:visible;mso-wrap-style:square;mso-wrap-distance-left:0;mso-wrap-distance-top:0;mso-wrap-distance-right:0;mso-wrap-distance-bottom:0;mso-position-horizontal:absolute;mso-position-horizontal-relative:page;mso-position-vertical:absolute;mso-position-vertical-relative:text;v-text-anchor:top" coordsize="5715000,1270" o:gfxdata="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" path="m,l5714731,e" filled="f" strokeweight=".25425mm">
+              <v:shape w14:anchorId="64A4DA38" id="Graphic 6" o:spid="_x0000_s1026" style="position:absolute;margin-left:1in;margin-top:8.65pt;width:450pt;height:.1pt;z-index:-15728640;visibility:visible;mso-wrap-style:square;mso-wrap-distance-left:0;mso-wrap-distance-top:0;mso-wrap-distance-right:0;mso-wrap-distance-bottom:0;mso-position-horizontal:absolute;mso-position-horizontal-relative:page;mso-position-vertical:absolute;mso-position-vertical-relative:text;v-text-anchor:top" coordsize="5715000,1270" o:gfxdata="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" path="m,l5714731,e" filled="f" strokeweight=".25425mm">
                 <v:path arrowok="t"/>
                 <w10:wrap type="topAndBottom" anchorx="page"/>
               </v:shape>
             </w:pict>
           </mc:Fallback>
         </mc:AlternateContent>
+      </w:r>
+    </w:p>
+    <w:p>
+      <w:pPr>
+        <w:pStyle w:val="Heading1"/>
+        <w:tabs>
+          <w:tab w:val="center" w:pos="4549"/>
+        </w:tabs>
+        <w:spacing w:before="185"/>
+        <w:rPr>
+          <w:spacing w:val="-2"/>
+        </w:rPr>
+      </w:pPr>
+      <w:r>
+        <w:rPr>
+          <w:spacing w:val="-2"/>
+        </w:rPr>
+        <w:t>S</w:t>
+      </w:r>
+      <w:r>
+        <w:rPr>
+          <w:spacing w:val="-2"/>
+        </w:rPr>
+        <w:t>ummary</w:t>
+      </w:r>
+    </w:p>
+    <w:p>
+      <w:pPr>
+        <w:pStyle w:val="Heading1"/>
+        <w:tabs>
+          <w:tab w:val="center" w:pos="4549"/>
+        </w:tabs>
+        <w:spacing w:before="185"/>
+        <w:rPr>
+          <w:b w:val="0"/>
+          <w:bCs w:val="0"/>
+          <w:spacing w:val="-2"/>
+          <w:sz w:val="20"/>
+          <w:szCs w:val="20"/>
+        </w:rPr>
+      </w:pPr>
+      <w:r>
+        <w:rPr>
+          <w:b w:val="0"/>
+          <w:bCs w:val="0"/>
+          <w:spacing w:val="-2"/>
+          <w:sz w:val="20"/>
+          <w:szCs w:val="20"/>
+        </w:rPr>
+        <w:t xml:space="preserve">Detail-oriented Software Engineer skilled in developing scalable web applications using JavaScript, React, and Node.js. Passionate about clean code, performance optimization, and delivering high-quality solutions in agile environments. Successfully completed two paid freelancing projects with live deployments. Gained </w:t>
+      </w:r>
+      <w:r>
+        <w:rPr>
+          <w:spacing w:val="-2"/>
+          <w:sz w:val="20"/>
+          <w:szCs w:val="20"/>
+        </w:rPr>
+        <w:t>over 6</w:t>
+      </w:r>
+      <w:r>
+        <w:rPr>
+          <w:spacing w:val="-2"/>
+          <w:sz w:val="20"/>
+          <w:szCs w:val="20"/>
+        </w:rPr>
+        <w:t>+</w:t>
+      </w:r>
+      <w:r>
+        <w:rPr>
+          <w:spacing w:val="-2"/>
+          <w:sz w:val="20"/>
+          <w:szCs w:val="20"/>
+        </w:rPr>
+        <w:t xml:space="preserve"> months</w:t>
+      </w:r>
+      <w:r>
+        <w:rPr>
+          <w:b w:val="0"/>
+          <w:bCs w:val="0"/>
+          <w:spacing w:val="-2"/>
+          <w:sz w:val="20"/>
+          <w:szCs w:val="20"/>
+        </w:rPr>
+        <w:t xml:space="preserve"> of hands-on industry experience as a Web Developer Intern at two different companies, where I developed and deployed multiple real-world client projects from scratch to production. Always eager to learn, adapt, and contribute to high-performing teams.</w:t>
+      </w:r>
+      <w:r>
+        <w:rPr>
+          <w:spacing w:val="-2"/>
+          <w:sz w:val="20"/>
+          <w:szCs w:val="20"/>
+        </w:rPr>
+        <w:t xml:space="preserve"> </w:t>
+      </w:r>
+    </w:p>
+    <w:p>
+      <w:pPr>
+        <w:pStyle w:val="Heading1"/>
+        <w:tabs>
+          <w:tab w:val="center" w:pos="4549"/>
+        </w:tabs>
+        <w:spacing w:before="185"/>
+        <w:rPr>
+          <w:b w:val="0"/>
+          <w:bCs w:val="0"/>
+          <w:spacing w:val="-2"/>
+          <w:sz w:val="20"/>
+          <w:szCs w:val="20"/>
+        </w:rPr>
+      </w:pPr>
+      <w:r>
+        <w:rPr>
+          <w:b w:val="0"/>
+          <w:bCs w:val="0"/>
+          <w:spacing w:val="-2"/>
+          <w:sz w:val="20"/>
+          <w:szCs w:val="20"/>
+        </w:rPr>
+        <w:t>____________________________________________________________________________________________</w:t>
       </w:r>
     </w:p>
     <w:p>
@@ -783,7 +901,7 @@
           </mc:Choice>
           <mc:Fallback>
             <w:pict>
-              <v:shape w14:anchorId="733B0CFC" id="Graphic 7" o:spid="_x0000_s1026" style="position:absolute;margin-left:1in;margin-top:19.9pt;width:418.3pt;height:.1pt;z-index:-15728128;visibility:visible;mso-wrap-style:square;mso-wrap-distance-left:0;mso-wrap-distance-top:0;mso-wrap-distance-right:0;mso-wrap-distance-bottom:0;mso-position-horizontal:absolute;mso-position-horizontal-relative:page;mso-position-vertical:absolute;mso-position-vertical-relative:text;v-text-anchor:top" coordsize="5312410,1270" o:gfxdata="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" path="m,l5311896,e" filled="f" strokeweight=".23114mm">
+              <v:shape w14:anchorId="0BE91010" id="Graphic 7" o:spid="_x0000_s1026" style="position:absolute;margin-left:1in;margin-top:19.9pt;width:418.3pt;height:.1pt;z-index:-15728128;visibility:visible;mso-wrap-style:square;mso-wrap-distance-left:0;mso-wrap-distance-top:0;mso-wrap-distance-right:0;mso-wrap-distance-bottom:0;mso-position-horizontal:absolute;mso-position-horizontal-relative:page;mso-position-vertical:absolute;mso-position-vertical-relative:text;v-text-anchor:top" coordsize="5312410,1270" o:gfxdata="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" path="m,l5311896,e" filled="f" strokeweight=".23114mm">
                 <v:path arrowok="t"/>
                 <w10:wrap type="topAndBottom" anchorx="page"/>
               </v:shape>
@@ -1039,13 +1157,7 @@
         <w:rPr>
           <w:bCs/>
         </w:rPr>
-        <w:t>Troubleshoot, test, and debug web applications</w:t>
-      </w:r>
-      <w:r>
-        <w:rPr>
-          <w:bCs/>
-        </w:rPr>
-        <w:t>.</w:t>
+        <w:t>Troubleshoot, test, and debug web applications.</w:t>
       </w:r>
     </w:p>
     <w:p>
@@ -1358,7 +1470,7 @@
           </mc:Choice>
           <mc:Fallback>
             <w:pict>
-              <v:shape w14:anchorId="2BD61C61" id="Graphic 8" o:spid="_x0000_s1026" style="position:absolute;margin-left:1in;margin-top:19.3pt;width:449.4pt;height:.1pt;z-index:-15727616;visibility:visible;mso-wrap-style:square;mso-wrap-distance-left:0;mso-wrap-distance-top:0;mso-wrap-distance-right:0;mso-wrap-distance-bottom:0;mso-position-horizontal:absolute;mso-position-horizontal-relative:page;mso-position-vertical:absolute;mso-position-vertical-relative:text;v-text-anchor:top" coordsize="5707380,1270" o:gfxdata="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" path="m,l5706769,e" filled="f" strokeweight=".25314mm">
+              <v:shape w14:anchorId="419C604F" id="Graphic 8" o:spid="_x0000_s1026" style="position:absolute;margin-left:1in;margin-top:19.3pt;width:449.4pt;height:.1pt;z-index:-15727616;visibility:visible;mso-wrap-style:square;mso-wrap-distance-left:0;mso-wrap-distance-top:0;mso-wrap-distance-right:0;mso-wrap-distance-bottom:0;mso-position-horizontal:absolute;mso-position-horizontal-relative:page;mso-position-vertical:absolute;mso-position-vertical-relative:text;v-text-anchor:top" coordsize="5707380,1270" o:gfxdata="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" path="m,l5706769,e" filled="f" strokeweight=".25314mm">
                 <v:path arrowok="t"/>
                 <w10:wrap type="topAndBottom" anchorx="page"/>
               </v:shape>
@@ -1650,7 +1762,7 @@
           </mc:Choice>
           <mc:Fallback>
             <w:pict>
-              <v:shape w14:anchorId="52CD4D18" id="Graphic 9" o:spid="_x0000_s1026" style="position:absolute;margin-left:1in;margin-top:19.8pt;width:449.4pt;height:.1pt;z-index:-15727104;visibility:visible;mso-wrap-style:square;mso-wrap-distance-left:0;mso-wrap-distance-top:0;mso-wrap-distance-right:0;mso-wrap-distance-bottom:0;mso-position-horizontal:absolute;mso-position-horizontal-relative:page;mso-position-vertical:absolute;mso-position-vertical-relative:text;v-text-anchor:top" coordsize="5707380,1270" o:gfxdata="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" path="m,l5707086,e" filled="f" strokeweight=".25314mm">
+              <v:shape w14:anchorId="043C9A69" id="Graphic 9" o:spid="_x0000_s1026" style="position:absolute;margin-left:1in;margin-top:19.8pt;width:449.4pt;height:.1pt;z-index:-15727104;visibility:visible;mso-wrap-style:square;mso-wrap-distance-left:0;mso-wrap-distance-top:0;mso-wrap-distance-right:0;mso-wrap-distance-bottom:0;mso-position-horizontal:absolute;mso-position-horizontal-relative:page;mso-position-vertical:absolute;mso-position-vertical-relative:text;v-text-anchor:top" coordsize="5707380,1270" o:gfxdata="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" path="m,l5707086,e" filled="f" strokeweight=".25314mm">
                 <v:path arrowok="t"/>
                 <w10:wrap type="topAndBottom" anchorx="page"/>
               </v:shape>
@@ -2073,6 +2185,7 @@
         <w:rPr>
           <w:b/>
         </w:rPr>
+        <w:lastRenderedPageBreak/>
         <w:t>Problem</w:t>
       </w:r>
       <w:r>
@@ -2584,7 +2697,6 @@
           <w:bCs/>
           <w:spacing w:val="-5"/>
         </w:rPr>
-        <w:lastRenderedPageBreak/>
         <w:t xml:space="preserve">(1) </w:t>
       </w:r>
       <w:r>
@@ -2622,14 +2734,7 @@
           <w:b/>
           <w:bCs/>
         </w:rPr>
-        <w:t>(3</w:t>
-      </w:r>
-      <w:r>
-        <w:rPr>
-          <w:b/>
-          <w:bCs/>
-        </w:rPr>
-        <w:t>).</w:t>
+        <w:t>(3).</w:t>
       </w:r>
       <w:r>
         <w:rPr>
@@ -2674,21 +2779,7 @@
           <w:b/>
           <w:bCs/>
         </w:rPr>
-        <w:t>(</w:t>
-      </w:r>
-      <w:r>
-        <w:rPr>
-          <w:b/>
-          <w:bCs/>
-        </w:rPr>
-        <w:t>4</w:t>
-      </w:r>
-      <w:r>
-        <w:rPr>
-          <w:b/>
-          <w:bCs/>
-        </w:rPr>
-        <w:t>).</w:t>
+        <w:t>(4).</w:t>
       </w:r>
       <w:r>
         <w:rPr>
@@ -2733,21 +2824,7 @@
           <w:b/>
           <w:bCs/>
         </w:rPr>
-        <w:t>(</w:t>
-      </w:r>
-      <w:r>
-        <w:rPr>
-          <w:b/>
-          <w:bCs/>
-        </w:rPr>
-        <w:t>5</w:t>
-      </w:r>
-      <w:r>
-        <w:rPr>
-          <w:b/>
-          <w:bCs/>
-        </w:rPr>
-        <w:t>).</w:t>
+        <w:t>(5).</w:t>
       </w:r>
       <w:r>
         <w:rPr>
@@ -2792,21 +2869,7 @@
           <w:b/>
           <w:bCs/>
         </w:rPr>
-        <w:t>(</w:t>
-      </w:r>
-      <w:r>
-        <w:rPr>
-          <w:b/>
-          <w:bCs/>
-        </w:rPr>
-        <w:t>6</w:t>
-      </w:r>
-      <w:r>
-        <w:rPr>
-          <w:b/>
-          <w:bCs/>
-        </w:rPr>
-        <w:t>)</w:t>
+        <w:t>(6)</w:t>
       </w:r>
       <w:r>
         <w:rPr>
@@ -2954,13 +3017,7 @@
         <w:rPr>
           <w:b/>
         </w:rPr>
-        <w:t>:</w:t>
-      </w:r>
-      <w:r>
-        <w:rPr>
-          <w:b/>
-        </w:rPr>
-        <w:t xml:space="preserve"> </w:t>
+        <w:t xml:space="preserve">: </w:t>
       </w:r>
       <w:r>
         <w:rPr>
@@ -3207,7 +3264,7 @@
           </mc:Choice>
           <mc:Fallback>
             <w:pict>
-              <v:shape w14:anchorId="6EF1E201" id="Graphic 10" o:spid="_x0000_s1026" style="position:absolute;margin-left:1in;margin-top:19.85pt;width:448.25pt;height:.1pt;z-index:-15726592;visibility:visible;mso-wrap-style:square;mso-wrap-distance-left:0;mso-wrap-distance-top:0;mso-wrap-distance-right:0;mso-wrap-distance-bottom:0;mso-position-horizontal:absolute;mso-position-horizontal-relative:page;mso-position-vertical:absolute;mso-position-vertical-relative:text;v-text-anchor:top" coordsize="5692775,1270" o:gfxdata="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" path="m,l5692615,e" filled="f" strokeweight=".23114mm">
+              <v:shape w14:anchorId="7F801E5E" id="Graphic 10" o:spid="_x0000_s1026" style="position:absolute;margin-left:1in;margin-top:19.85pt;width:448.25pt;height:.1pt;z-index:-15726592;visibility:visible;mso-wrap-style:square;mso-wrap-distance-left:0;mso-wrap-distance-top:0;mso-wrap-distance-right:0;mso-wrap-distance-bottom:0;mso-position-horizontal:absolute;mso-position-horizontal-relative:page;mso-position-vertical:absolute;mso-position-vertical-relative:text;v-text-anchor:top" coordsize="5692775,1270" o:gfxdata="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" path="m,l5692615,e" filled="f" strokeweight=".23114mm">
                 <v:path arrowok="t"/>
                 <w10:wrap type="topAndBottom" anchorx="page"/>
               </v:shape>
@@ -3894,7 +3951,7 @@
           </mc:Choice>
           <mc:Fallback>
             <w:pict>
-              <v:shape w14:anchorId="4F76D173" id="Graphic 11" o:spid="_x0000_s1026" style="position:absolute;margin-left:1in;margin-top:19.65pt;width:448.25pt;height:.1pt;z-index:-15726080;visibility:visible;mso-wrap-style:square;mso-wrap-distance-left:0;mso-wrap-distance-top:0;mso-wrap-distance-right:0;mso-wrap-distance-bottom:0;mso-position-horizontal:absolute;mso-position-horizontal-relative:page;mso-position-vertical:absolute;mso-position-vertical-relative:text;v-text-anchor:top" coordsize="5692775,1270" o:gfxdata="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" path="m,l5692615,e" filled="f" strokeweight=".23114mm">
+              <v:shape w14:anchorId="569CE89B" id="Graphic 11" o:spid="_x0000_s1026" style="position:absolute;margin-left:1in;margin-top:19.65pt;width:448.25pt;height:.1pt;z-index:-15726080;visibility:visible;mso-wrap-style:square;mso-wrap-distance-left:0;mso-wrap-distance-top:0;mso-wrap-distance-right:0;mso-wrap-distance-bottom:0;mso-position-horizontal:absolute;mso-position-horizontal-relative:page;mso-position-vertical:absolute;mso-position-vertical-relative:text;v-text-anchor:top" coordsize="5692775,1270" o:gfxdata="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" path="m,l5692615,e" filled="f" strokeweight=".23114mm">
                 <v:path arrowok="t"/>
                 <w10:wrap type="topAndBottom" anchorx="page"/>
               </v:shape>

</xml_diff>